<commit_message>
Capítulo 2 (fondos): - parque 1 - parque 2
</commit_message>
<xml_diff>
--- a/Guión/Juego Final.docx
+++ b/Guión/Juego Final.docx
@@ -2186,767 +2186,18 @@
     </w:p>
     <w:p>
       <w:r>
-        <w:t>“Va a ser una noche muy larga…” y entrará en la alcantarilla. Fundido en negro y fin del capítu</w:t>
-      </w:r>
-      <w:r>
-        <w:t>lo 2.</w:t>
-      </w:r>
-    </w:p>
-    <w:p>
-      <w:r>
-        <w:br w:type="page"/>
-      </w:r>
-    </w:p>
-    <w:p>
-      <w:r>
-        <w:lastRenderedPageBreak/>
-        <w:t>Capítulo 3. Capítulo final.</w:t>
-      </w:r>
-    </w:p>
-    <w:p>
-      <w:r>
-        <w:t xml:space="preserve">Con un </w:t>
-      </w:r>
-      <w:proofErr w:type="spellStart"/>
-      <w:r>
-        <w:t>fade</w:t>
-      </w:r>
-      <w:proofErr w:type="spellEnd"/>
-      <w:r>
-        <w:t xml:space="preserve"> in en negro, </w:t>
-      </w:r>
-      <w:proofErr w:type="spellStart"/>
-      <w:r>
-        <w:t>Kieron</w:t>
-      </w:r>
-      <w:proofErr w:type="spellEnd"/>
-      <w:r>
-        <w:t xml:space="preserve"> aparecerá en las alcantarillas, habrá charcos y ratas por ahí. </w:t>
-      </w:r>
-    </w:p>
-    <w:p>
-      <w:r>
-        <w:t xml:space="preserve">El jugador deberá avanzar hacia la derecha hasta llegar a un </w:t>
-      </w:r>
-      <w:proofErr w:type="spellStart"/>
-      <w:r>
-        <w:t>puzzle</w:t>
-      </w:r>
-      <w:proofErr w:type="spellEnd"/>
-      <w:r>
-        <w:t xml:space="preserve"> similar al del capítulo 1, en forma </w:t>
-      </w:r>
-      <w:proofErr w:type="spellStart"/>
-      <w:r>
-        <w:t>Crinos</w:t>
-      </w:r>
-      <w:proofErr w:type="spellEnd"/>
-      <w:r>
-        <w:t>, él que tendrá que coger tuberías y hacer un puente para poder cruzar al otro lado, teniendo también que desplazar rocas.</w:t>
-      </w:r>
-    </w:p>
-    <w:p>
-      <w:r>
-        <w:t xml:space="preserve">Una vez resuelva el </w:t>
-      </w:r>
-      <w:proofErr w:type="spellStart"/>
-      <w:r>
-        <w:t>puzzle</w:t>
-      </w:r>
-      <w:proofErr w:type="spellEnd"/>
-      <w:r>
-        <w:t xml:space="preserve">, se </w:t>
-      </w:r>
-      <w:proofErr w:type="spellStart"/>
-      <w:r>
-        <w:t>destransformará</w:t>
-      </w:r>
-      <w:proofErr w:type="spellEnd"/>
-      <w:r>
-        <w:t xml:space="preserve"> de nuevo y proseguirá hacia la derecha. Cambio de </w:t>
-      </w:r>
-      <w:proofErr w:type="spellStart"/>
-      <w:r>
-        <w:t>room</w:t>
-      </w:r>
-      <w:proofErr w:type="spellEnd"/>
-      <w:r>
-        <w:t>.</w:t>
-      </w:r>
-    </w:p>
-    <w:p>
-      <w:r>
-        <w:t xml:space="preserve">Pasaremos a una habitación muy grande, en el centro de la misma </w:t>
-      </w:r>
-      <w:r>
-        <w:t xml:space="preserve">habrá un montón de cajas que emitirán luz. </w:t>
-      </w:r>
-    </w:p>
-    <w:p>
-      <w:proofErr w:type="spellStart"/>
-      <w:r>
-        <w:t>Kieron</w:t>
-      </w:r>
-      <w:proofErr w:type="spellEnd"/>
-      <w:r>
-        <w:t>: Pueden ser…</w:t>
-      </w:r>
-    </w:p>
-    <w:p>
-      <w:r>
-        <w:t>*sonidos de golpes*</w:t>
-      </w:r>
-    </w:p>
-    <w:p>
-      <w:proofErr w:type="spellStart"/>
-      <w:r>
-        <w:t>Kieron</w:t>
-      </w:r>
-      <w:proofErr w:type="spellEnd"/>
-      <w:r>
-        <w:t xml:space="preserve">: </w:t>
-      </w:r>
-      <w:proofErr w:type="spellStart"/>
-      <w:r>
-        <w:t>Hum</w:t>
-      </w:r>
-      <w:proofErr w:type="spellEnd"/>
-      <w:r>
-        <w:t>, compañía…</w:t>
-      </w:r>
-    </w:p>
-    <w:p>
-      <w:r>
-        <w:t xml:space="preserve">Con un rápido </w:t>
-      </w:r>
-      <w:proofErr w:type="spellStart"/>
-      <w:r>
-        <w:t>fade</w:t>
-      </w:r>
-      <w:proofErr w:type="spellEnd"/>
-      <w:r>
-        <w:t xml:space="preserve"> </w:t>
-      </w:r>
-      <w:proofErr w:type="spellStart"/>
-      <w:r>
-        <w:t>out</w:t>
-      </w:r>
-      <w:proofErr w:type="spellEnd"/>
-      <w:r>
-        <w:t xml:space="preserve"> en blanco:</w:t>
-      </w:r>
-    </w:p>
-    <w:p>
-      <w:r>
-        <w:t xml:space="preserve">Aquí la cámara cambiará, y adoptará un estilo </w:t>
-      </w:r>
-      <w:proofErr w:type="spellStart"/>
-      <w:r>
-        <w:t>arcade</w:t>
-      </w:r>
-      <w:proofErr w:type="spellEnd"/>
-      <w:r>
-        <w:t xml:space="preserve"> </w:t>
-      </w:r>
-      <w:proofErr w:type="spellStart"/>
-      <w:r>
-        <w:t>beat’em</w:t>
-      </w:r>
-      <w:proofErr w:type="spellEnd"/>
-      <w:r>
-        <w:t xml:space="preserve"> up de los 80, donde </w:t>
-      </w:r>
-      <w:proofErr w:type="spellStart"/>
-      <w:r>
-        <w:t>Kieron</w:t>
-      </w:r>
-      <w:proofErr w:type="spellEnd"/>
-      <w:r>
-        <w:t xml:space="preserve"> en forma humana verá llegar volando un murciélago, que aterrizará y se transformará en vampiro</w:t>
-      </w:r>
-    </w:p>
-    <w:p>
-      <w:r>
-        <w:t>Vampiro: Gabriel y Gerald no habían mencionado nada de la comida a domicilio</w:t>
-      </w:r>
-    </w:p>
-    <w:p>
-      <w:proofErr w:type="spellStart"/>
-      <w:r>
-        <w:t>Kieron</w:t>
-      </w:r>
-      <w:proofErr w:type="spellEnd"/>
-      <w:r>
-        <w:t xml:space="preserve"> se transforma y comienza el </w:t>
-      </w:r>
-      <w:proofErr w:type="spellStart"/>
-      <w:r>
-        <w:t>minijuego</w:t>
-      </w:r>
-      <w:proofErr w:type="spellEnd"/>
-      <w:r>
-        <w:t xml:space="preserve"> de pelea. Con una barra de vida cada uno, el jugador deberá reducir la del rival mediante dos botones de ataque.</w:t>
-      </w:r>
-    </w:p>
-    <w:p>
-      <w:r>
-        <w:t>Cuando el jugador haya derrotado al vampiro</w:t>
-      </w:r>
-      <w:r>
-        <w:t xml:space="preserve">, este se deshará (los </w:t>
-      </w:r>
-      <w:proofErr w:type="spellStart"/>
-      <w:r>
-        <w:t>sprites</w:t>
-      </w:r>
-      <w:proofErr w:type="spellEnd"/>
-      <w:r>
-        <w:t xml:space="preserve"> ya están hechos)</w:t>
-      </w:r>
-      <w:r>
-        <w:t xml:space="preserve">, </w:t>
-      </w:r>
-      <w:proofErr w:type="spellStart"/>
-      <w:r>
-        <w:t>Kieron</w:t>
-      </w:r>
-      <w:proofErr w:type="spellEnd"/>
-      <w:r>
-        <w:t xml:space="preserve"> se </w:t>
-      </w:r>
-      <w:proofErr w:type="spellStart"/>
-      <w:r>
-        <w:t>destransformará</w:t>
-      </w:r>
-      <w:proofErr w:type="spellEnd"/>
-      <w:r>
-        <w:t xml:space="preserve"> y la cámara volverá a la usual.</w:t>
-      </w:r>
-    </w:p>
-    <w:p>
-      <w:r>
-        <w:t xml:space="preserve">El jugador entonces será libre de </w:t>
-      </w:r>
-      <w:r>
-        <w:t>explorar</w:t>
-      </w:r>
-      <w:r>
-        <w:t xml:space="preserve"> </w:t>
-      </w:r>
-      <w:r>
-        <w:t>la habitación, pero en cuanto interaccione  con las cajas se detendrá la acción de nuevo</w:t>
-      </w:r>
-    </w:p>
-    <w:p>
-      <w:r>
-        <w:t xml:space="preserve">Voz: Vaya </w:t>
-      </w:r>
-      <w:proofErr w:type="spellStart"/>
-      <w:r>
-        <w:t>vaya</w:t>
-      </w:r>
-      <w:proofErr w:type="spellEnd"/>
-      <w:r>
-        <w:t xml:space="preserve">… raro me parecía que </w:t>
-      </w:r>
-      <w:proofErr w:type="spellStart"/>
-      <w:r>
-        <w:t>Vincent</w:t>
-      </w:r>
-      <w:proofErr w:type="spellEnd"/>
-      <w:r>
-        <w:t xml:space="preserve"> no contestase al móvil</w:t>
-      </w:r>
-    </w:p>
-    <w:p>
-      <w:r>
-        <w:t>Voz2: Y resulta que tenemos a un cachorro en la cueva…</w:t>
-      </w:r>
-    </w:p>
-    <w:p>
-      <w:r>
-        <w:t>Voz: ¿Peter pan buscando a campanilla?</w:t>
-      </w:r>
-    </w:p>
-    <w:p>
-      <w:proofErr w:type="spellStart"/>
-      <w:r>
-        <w:t>Kieron</w:t>
-      </w:r>
-      <w:proofErr w:type="spellEnd"/>
-      <w:r>
-        <w:t>: MOSTRAOS</w:t>
-      </w:r>
-      <w:proofErr w:type="gramStart"/>
-      <w:r>
-        <w:t>!</w:t>
-      </w:r>
-      <w:proofErr w:type="gramEnd"/>
-    </w:p>
-    <w:p/>
-    <w:p>
-      <w:r>
-        <w:t>De la parte inferior de la pantalla, la que el jugador no puede ver por la cámara, subirán los dos vampiros que vimos en el bar, Gerald y Gabriel</w:t>
-      </w:r>
-    </w:p>
-    <w:p>
-      <w:r>
-        <w:t>Gerald: Supimos que había algo raro en ti nada más entraste al bar</w:t>
-      </w:r>
-    </w:p>
-    <w:p>
-      <w:r>
-        <w:t>Gabriel: Olías a perro mojado… igual que el otro</w:t>
-      </w:r>
-    </w:p>
-    <w:p>
-      <w:r>
-        <w:t>Gerald: Si… pero el otro al menos tuvo los suficientes dedos de frente como para no meterse en problemas…</w:t>
-      </w:r>
-    </w:p>
-    <w:p>
-      <w:r>
-        <w:t>Gabriel: ¿Sabes quiénes somos… chico?</w:t>
-      </w:r>
-    </w:p>
-    <w:p>
-      <w:proofErr w:type="spellStart"/>
-      <w:r>
-        <w:t>Kieron</w:t>
-      </w:r>
-      <w:proofErr w:type="spellEnd"/>
-      <w:r>
-        <w:t xml:space="preserve">: Enemigos de </w:t>
-      </w:r>
-      <w:proofErr w:type="spellStart"/>
-      <w:r>
-        <w:t>Gaia</w:t>
-      </w:r>
-      <w:proofErr w:type="spellEnd"/>
-      <w:r>
-        <w:t xml:space="preserve">, no </w:t>
-      </w:r>
-      <w:proofErr w:type="spellStart"/>
-      <w:r>
-        <w:t>necesitos</w:t>
-      </w:r>
-      <w:proofErr w:type="spellEnd"/>
-      <w:r>
-        <w:t xml:space="preserve"> saber más</w:t>
-      </w:r>
-      <w:proofErr w:type="gramStart"/>
-      <w:r>
-        <w:t>!</w:t>
-      </w:r>
-      <w:proofErr w:type="gramEnd"/>
-    </w:p>
-    <w:p>
-      <w:r>
-        <w:lastRenderedPageBreak/>
-        <w:t>Gerald: JAJAJAJA</w:t>
-      </w:r>
-    </w:p>
-    <w:p>
-      <w:r>
-        <w:t>Gabriel: Has venido por lo que tienes detrás, verdad</w:t>
-      </w:r>
-      <w:proofErr w:type="gramStart"/>
-      <w:r>
-        <w:t>?</w:t>
-      </w:r>
-      <w:proofErr w:type="gramEnd"/>
-      <w:r>
-        <w:t xml:space="preserve"> Quieres llevarte a tus amiguitas…</w:t>
-      </w:r>
-    </w:p>
-    <w:p>
-      <w:r>
-        <w:t xml:space="preserve">Gerald: ¿No te estás preguntando ahora mismo como unos simples vampiros han conseguido meter en CAJAS a las casi </w:t>
-      </w:r>
-      <w:proofErr w:type="gramStart"/>
-      <w:r>
-        <w:t>todo</w:t>
-      </w:r>
-      <w:proofErr w:type="gramEnd"/>
-      <w:r>
-        <w:t xml:space="preserve"> poderosas hadas?</w:t>
-      </w:r>
-    </w:p>
-    <w:p>
-      <w:proofErr w:type="spellStart"/>
-      <w:r>
-        <w:t>Kieron</w:t>
-      </w:r>
-      <w:proofErr w:type="spellEnd"/>
-      <w:r>
-        <w:t>: Quien… os ayuda, monstruos</w:t>
-      </w:r>
-      <w:proofErr w:type="gramStart"/>
-      <w:r>
-        <w:t>?</w:t>
-      </w:r>
-      <w:proofErr w:type="gramEnd"/>
-      <w:r>
-        <w:t>!</w:t>
-      </w:r>
-    </w:p>
-    <w:p>
-      <w:r>
-        <w:t>Gerald y Gabriel: JAJAJAJA</w:t>
-      </w:r>
-    </w:p>
-    <w:p>
-      <w:r>
-        <w:br/>
-        <w:t xml:space="preserve">En este momento, un fuerte flashazo en blanco ilumina la pantalla, cuando vuelva la visión, estaremos de nuevo en perspectiva Street </w:t>
-      </w:r>
-      <w:proofErr w:type="spellStart"/>
-      <w:r>
-        <w:t>fighter</w:t>
-      </w:r>
-      <w:proofErr w:type="spellEnd"/>
-    </w:p>
-    <w:p>
-      <w:proofErr w:type="spellStart"/>
-      <w:r>
-        <w:t>Kieron</w:t>
-      </w:r>
-      <w:proofErr w:type="spellEnd"/>
-      <w:r>
-        <w:t xml:space="preserve"> </w:t>
-      </w:r>
-      <w:proofErr w:type="spellStart"/>
-      <w:r>
-        <w:t>destransformado</w:t>
-      </w:r>
-      <w:proofErr w:type="spellEnd"/>
-      <w:r>
-        <w:t xml:space="preserve"> tendrá enfrente a esto: </w:t>
-      </w:r>
-      <w:hyperlink r:id="rId5" w:history="1">
-        <w:r>
-          <w:rPr>
-            <w:rStyle w:val="Hipervnculo"/>
-          </w:rPr>
-          <w:t>http://spritedatabase.net/files/arcade/646/Sprite/ShadowNMarionette.gif</w:t>
-        </w:r>
-      </w:hyperlink>
-    </w:p>
-    <w:p>
-      <w:r>
-        <w:t>Y dirá</w:t>
-      </w:r>
-    </w:p>
-    <w:p>
-      <w:proofErr w:type="spellStart"/>
-      <w:r>
-        <w:t>Kieron</w:t>
-      </w:r>
-      <w:proofErr w:type="spellEnd"/>
-      <w:r>
-        <w:t>: Es… un espíritu</w:t>
-      </w:r>
-      <w:proofErr w:type="gramStart"/>
-      <w:r>
-        <w:t>?</w:t>
-      </w:r>
-      <w:proofErr w:type="gramEnd"/>
-      <w:r>
-        <w:t>! Habéis corrompido un espíritu</w:t>
-      </w:r>
-      <w:proofErr w:type="gramStart"/>
-      <w:r>
-        <w:t>?</w:t>
-      </w:r>
-      <w:proofErr w:type="gramEnd"/>
-      <w:r>
-        <w:t>!</w:t>
-      </w:r>
-    </w:p>
-    <w:p>
-      <w:r>
-        <w:t>Espíritu oscuro: GRAAAAAAAAAAAAH</w:t>
-      </w:r>
-    </w:p>
-    <w:p>
-      <w:proofErr w:type="spellStart"/>
-      <w:r>
-        <w:t>Kieron</w:t>
-      </w:r>
-      <w:proofErr w:type="spellEnd"/>
-      <w:r>
-        <w:t>: Te sacaré de tu miseria, amigo</w:t>
-      </w:r>
-    </w:p>
-    <w:p/>
-    <w:p>
-      <w:r>
-        <w:t>Ahora el jugador deberá golpear al ser, mientras este no hace nada más que estar quieto recibiendo, tras una cantidad de golpes determinada, el espíritu dirá:</w:t>
-      </w:r>
-    </w:p>
-    <w:p>
-      <w:r>
-        <w:t xml:space="preserve">Espíritu oscuro: </w:t>
-      </w:r>
-      <w:proofErr w:type="spellStart"/>
-      <w:r>
-        <w:t>Gra</w:t>
-      </w:r>
-      <w:proofErr w:type="spellEnd"/>
-      <w:r>
-        <w:t xml:space="preserve">---Gracias </w:t>
-      </w:r>
-      <w:proofErr w:type="spellStart"/>
-      <w:r>
-        <w:t>Fianna</w:t>
-      </w:r>
-      <w:proofErr w:type="spellEnd"/>
-    </w:p>
-    <w:p>
-      <w:r>
-        <w:t>La cámara volverá a su perspectiva normal</w:t>
-      </w:r>
-      <w:r>
-        <w:t xml:space="preserve"> y </w:t>
-      </w:r>
-      <w:proofErr w:type="spellStart"/>
-      <w:r>
-        <w:t>Kieron</w:t>
-      </w:r>
-      <w:proofErr w:type="spellEnd"/>
-      <w:r>
-        <w:t xml:space="preserve"> aparecerá completamente transformado</w:t>
-      </w:r>
-    </w:p>
-    <w:p>
-      <w:r>
-        <w:t>Gabriel: Imposible… se ha… dejado matar</w:t>
-      </w:r>
-      <w:proofErr w:type="gramStart"/>
-      <w:r>
-        <w:t>?</w:t>
-      </w:r>
-      <w:proofErr w:type="gramEnd"/>
-    </w:p>
-    <w:p>
-      <w:r>
-        <w:t>Gerald: Mierda</w:t>
-      </w:r>
-    </w:p>
-    <w:p>
-      <w:proofErr w:type="spellStart"/>
-      <w:r>
-        <w:t>Kieron</w:t>
-      </w:r>
-      <w:proofErr w:type="spellEnd"/>
-      <w:r>
-        <w:t>: PAGAREIS POR ESTO</w:t>
-      </w:r>
-    </w:p>
-    <w:p>
-      <w:r>
-        <w:t>Gerald: Y una mierda</w:t>
-      </w:r>
-      <w:proofErr w:type="gramStart"/>
-      <w:r>
-        <w:t>!</w:t>
-      </w:r>
-      <w:proofErr w:type="gramEnd"/>
-    </w:p>
-    <w:p>
-      <w:r>
-        <w:t>Ambos vampiros se transformarán en murciélago y volarán fuera de la cámara.</w:t>
-      </w:r>
-    </w:p>
-    <w:p>
-      <w:proofErr w:type="spellStart"/>
-      <w:r>
-        <w:t>Kieron</w:t>
-      </w:r>
-      <w:proofErr w:type="spellEnd"/>
-      <w:r>
-        <w:t xml:space="preserve"> se </w:t>
-      </w:r>
-      <w:proofErr w:type="spellStart"/>
-      <w:r>
-        <w:t>destransformará</w:t>
-      </w:r>
-      <w:proofErr w:type="spellEnd"/>
-    </w:p>
-    <w:p>
-      <w:proofErr w:type="spellStart"/>
-      <w:r>
-        <w:t>Kieron</w:t>
-      </w:r>
-      <w:proofErr w:type="spellEnd"/>
-      <w:r>
-        <w:t xml:space="preserve">: </w:t>
-      </w:r>
-      <w:proofErr w:type="spellStart"/>
-      <w:r>
-        <w:t>Ugh</w:t>
-      </w:r>
-      <w:proofErr w:type="spellEnd"/>
-      <w:r>
-        <w:t>… joder… saquemos esto de aquí...</w:t>
-      </w:r>
-    </w:p>
-    <w:p>
-      <w:proofErr w:type="spellStart"/>
-      <w:r>
-        <w:t>Kieron</w:t>
-      </w:r>
-      <w:proofErr w:type="spellEnd"/>
-      <w:r>
-        <w:t xml:space="preserve"> se acerca a las cajas lentamente, y mientras lo hace, </w:t>
-      </w:r>
-      <w:proofErr w:type="spellStart"/>
-      <w:r>
-        <w:t>fade</w:t>
-      </w:r>
-      <w:proofErr w:type="spellEnd"/>
-      <w:r>
-        <w:t xml:space="preserve"> </w:t>
-      </w:r>
-      <w:proofErr w:type="spellStart"/>
-      <w:r>
-        <w:t>out</w:t>
-      </w:r>
-      <w:proofErr w:type="spellEnd"/>
-      <w:r>
-        <w:t xml:space="preserve"> en negro.</w:t>
-      </w:r>
-    </w:p>
-    <w:p/>
-    <w:p>
-      <w:r>
-        <w:t xml:space="preserve">Cuando la escena vuelve, </w:t>
-      </w:r>
-      <w:proofErr w:type="spellStart"/>
-      <w:r>
-        <w:t>Kieron</w:t>
-      </w:r>
-      <w:proofErr w:type="spellEnd"/>
-      <w:r>
-        <w:t xml:space="preserve"> está </w:t>
-      </w:r>
-      <w:proofErr w:type="spellStart"/>
-      <w:r>
-        <w:t>destransformado</w:t>
-      </w:r>
-      <w:proofErr w:type="spellEnd"/>
-      <w:r>
-        <w:t xml:space="preserve"> en el tótem donde habló con su padre en el capítulo 1, mirando al tótem.</w:t>
-      </w:r>
-    </w:p>
-    <w:p>
-      <w:r>
-        <w:t>Por el sur de la pantalla aparece su padre andando.</w:t>
-      </w:r>
-    </w:p>
-    <w:p>
-      <w:r>
-        <w:t xml:space="preserve">Padre: </w:t>
-      </w:r>
-      <w:proofErr w:type="spellStart"/>
-      <w:r>
-        <w:t>Kieron</w:t>
-      </w:r>
-      <w:proofErr w:type="spellEnd"/>
-      <w:r>
-        <w:t>, buen trabajo hijo. Toda la umbra lo ha notado, las hadas han vuelto.</w:t>
-      </w:r>
-    </w:p>
-    <w:p>
-      <w:proofErr w:type="spellStart"/>
-      <w:r>
-        <w:lastRenderedPageBreak/>
-        <w:t>Kieron</w:t>
-      </w:r>
-      <w:proofErr w:type="spellEnd"/>
-      <w:r>
-        <w:t>: Si… pero aún no sabemos que querían esos vampiros… ¿por qué meterse con alguien que es capaz de acabar con todos ellos? Y cómo consiguieron corromper a un espíritu</w:t>
-      </w:r>
-      <w:proofErr w:type="gramStart"/>
-      <w:r>
-        <w:t>?</w:t>
-      </w:r>
-      <w:proofErr w:type="gramEnd"/>
-    </w:p>
-    <w:p>
-      <w:r>
-        <w:t>Esto aún no ha terminado, Padre.</w:t>
-      </w:r>
-    </w:p>
-    <w:p>
-      <w:r>
-        <w:t>Padre: Si… tienes razón… y seguramente sientas que es tu misión darle respuesta a esas preguntas… no te detendré. Desde que me fui, has crecido mucho, y te has convertido en alguien capaz de librar sus propias batallas.</w:t>
-      </w:r>
-    </w:p>
-    <w:p>
-      <w:r>
-        <w:t>Pero de momento… que te parece si hoy cenamos en casa todos… como una familia</w:t>
-      </w:r>
-      <w:proofErr w:type="gramStart"/>
-      <w:r>
-        <w:t>?</w:t>
-      </w:r>
-      <w:proofErr w:type="gramEnd"/>
-    </w:p>
-    <w:p>
-      <w:proofErr w:type="spellStart"/>
-      <w:r>
-        <w:t>Kieron</w:t>
-      </w:r>
-      <w:proofErr w:type="spellEnd"/>
-      <w:r>
-        <w:t>: Claro</w:t>
-      </w:r>
-      <w:proofErr w:type="gramStart"/>
-      <w:r>
-        <w:t>!</w:t>
-      </w:r>
-      <w:proofErr w:type="gramEnd"/>
-      <w:r>
-        <w:t xml:space="preserve"> Mamá lleva más de 1 año poniendo la mesa para 3, hoy por fin tendrá sentido</w:t>
-      </w:r>
-      <w:proofErr w:type="gramStart"/>
-      <w:r>
-        <w:t>!</w:t>
-      </w:r>
-      <w:proofErr w:type="gramEnd"/>
-    </w:p>
-    <w:p>
-      <w:r>
-        <w:t xml:space="preserve">Padre y </w:t>
-      </w:r>
-      <w:proofErr w:type="spellStart"/>
-      <w:r>
-        <w:t>Kieron</w:t>
-      </w:r>
-      <w:proofErr w:type="spellEnd"/>
-      <w:r>
-        <w:t xml:space="preserve">: </w:t>
-      </w:r>
-      <w:proofErr w:type="spellStart"/>
-      <w:r>
-        <w:t>jajajaja</w:t>
-      </w:r>
-      <w:proofErr w:type="spellEnd"/>
-    </w:p>
-    <w:p>
-      <w:r>
-        <w:t>Fundido en negro.</w:t>
-      </w:r>
-    </w:p>
-    <w:p>
-      <w:r>
-        <w:t>Fin del juego.</w:t>
-      </w:r>
+        <w:t>“Va a ser una noche muy larga…” y entrará en la alcantarilla. Fundido en negro y fin del capítulo 2.</w:t>
+      </w:r>
+    </w:p>
+    <w:p>
       <w:bookmarkStart w:id="0" w:name="_GoBack"/>
       <w:bookmarkEnd w:id="0"/>
     </w:p>
-    <w:p/>
+    <w:p>
+      <w:r>
+        <w:t xml:space="preserve"> </w:t>
+      </w:r>
+    </w:p>
     <w:sectPr>
       <w:pgSz w:w="11906" w:h="16838"/>
       <w:pgMar w:top="1417" w:right="1701" w:bottom="1417" w:left="1701" w:header="708" w:footer="708" w:gutter="0"/>
@@ -3578,17 +2829,6 @@
       <w:contextualSpacing/>
     </w:pPr>
   </w:style>
-  <w:style w:type="character" w:styleId="Hipervnculo">
-    <w:name w:val="Hyperlink"/>
-    <w:basedOn w:val="Fuentedeprrafopredeter"/>
-    <w:uiPriority w:val="99"/>
-    <w:unhideWhenUsed/>
-    <w:rsid w:val="00794779"/>
-    <w:rPr>
-      <w:color w:val="0563C1" w:themeColor="hyperlink"/>
-      <w:u w:val="single"/>
-    </w:rPr>
-  </w:style>
 </w:styles>
 </file>
 

</xml_diff>

<commit_message>
Guión actualizado. Otra vez.
</commit_message>
<xml_diff>
--- a/Guión/Juego Final.docx
+++ b/Guión/Juego Final.docx
@@ -2186,18 +2186,767 @@
     </w:p>
     <w:p>
       <w:r>
-        <w:t>“Va a ser una noche muy larga…” y entrará en la alcantarilla. Fundido en negro y fin del capítulo 2.</w:t>
-      </w:r>
-    </w:p>
-    <w:p>
+        <w:t>“Va a ser una noche muy larga…” y entrará en la alcantarilla. Fundido en negro y fin del capítu</w:t>
+      </w:r>
+      <w:r>
+        <w:t>lo 2.</w:t>
+      </w:r>
+    </w:p>
+    <w:p>
+      <w:r>
+        <w:br w:type="page"/>
+      </w:r>
+    </w:p>
+    <w:p>
+      <w:r>
+        <w:lastRenderedPageBreak/>
+        <w:t>Capítulo 3. Capítulo final.</w:t>
+      </w:r>
+    </w:p>
+    <w:p>
+      <w:r>
+        <w:t xml:space="preserve">Con un </w:t>
+      </w:r>
+      <w:proofErr w:type="spellStart"/>
+      <w:r>
+        <w:t>fade</w:t>
+      </w:r>
+      <w:proofErr w:type="spellEnd"/>
+      <w:r>
+        <w:t xml:space="preserve"> in en negro, </w:t>
+      </w:r>
+      <w:proofErr w:type="spellStart"/>
+      <w:r>
+        <w:t>Kieron</w:t>
+      </w:r>
+      <w:proofErr w:type="spellEnd"/>
+      <w:r>
+        <w:t xml:space="preserve"> aparecerá en las alcantarillas, habrá charcos y ratas por ahí. </w:t>
+      </w:r>
+    </w:p>
+    <w:p>
+      <w:r>
+        <w:t xml:space="preserve">El jugador deberá avanzar hacia la derecha hasta llegar a un </w:t>
+      </w:r>
+      <w:proofErr w:type="spellStart"/>
+      <w:r>
+        <w:t>puzzle</w:t>
+      </w:r>
+      <w:proofErr w:type="spellEnd"/>
+      <w:r>
+        <w:t xml:space="preserve"> similar al del capítulo 1, en forma </w:t>
+      </w:r>
+      <w:proofErr w:type="spellStart"/>
+      <w:r>
+        <w:t>Crinos</w:t>
+      </w:r>
+      <w:proofErr w:type="spellEnd"/>
+      <w:r>
+        <w:t>, él que tendrá que coger tuberías y hacer un puente para poder cruzar al otro lado, teniendo también que desplazar rocas.</w:t>
+      </w:r>
+    </w:p>
+    <w:p>
+      <w:r>
+        <w:t xml:space="preserve">Una vez resuelva el </w:t>
+      </w:r>
+      <w:proofErr w:type="spellStart"/>
+      <w:r>
+        <w:t>puzzle</w:t>
+      </w:r>
+      <w:proofErr w:type="spellEnd"/>
+      <w:r>
+        <w:t xml:space="preserve">, se </w:t>
+      </w:r>
+      <w:proofErr w:type="spellStart"/>
+      <w:r>
+        <w:t>destransformará</w:t>
+      </w:r>
+      <w:proofErr w:type="spellEnd"/>
+      <w:r>
+        <w:t xml:space="preserve"> de nuevo y proseguirá hacia la derecha. Cambio de </w:t>
+      </w:r>
+      <w:proofErr w:type="spellStart"/>
+      <w:r>
+        <w:t>room</w:t>
+      </w:r>
+      <w:proofErr w:type="spellEnd"/>
+      <w:r>
+        <w:t>.</w:t>
+      </w:r>
+    </w:p>
+    <w:p>
+      <w:r>
+        <w:t xml:space="preserve">Pasaremos a una habitación muy grande, en el centro de la misma </w:t>
+      </w:r>
+      <w:r>
+        <w:t xml:space="preserve">habrá un montón de cajas que emitirán luz. </w:t>
+      </w:r>
+    </w:p>
+    <w:p>
+      <w:proofErr w:type="spellStart"/>
+      <w:r>
+        <w:t>Kieron</w:t>
+      </w:r>
+      <w:proofErr w:type="spellEnd"/>
+      <w:r>
+        <w:t>: Pueden ser…</w:t>
+      </w:r>
+    </w:p>
+    <w:p>
+      <w:r>
+        <w:t>*sonidos de golpes*</w:t>
+      </w:r>
+    </w:p>
+    <w:p>
+      <w:proofErr w:type="spellStart"/>
+      <w:r>
+        <w:t>Kieron</w:t>
+      </w:r>
+      <w:proofErr w:type="spellEnd"/>
+      <w:r>
+        <w:t xml:space="preserve">: </w:t>
+      </w:r>
+      <w:proofErr w:type="spellStart"/>
+      <w:r>
+        <w:t>Hum</w:t>
+      </w:r>
+      <w:proofErr w:type="spellEnd"/>
+      <w:r>
+        <w:t>, compañía…</w:t>
+      </w:r>
+    </w:p>
+    <w:p>
+      <w:r>
+        <w:t xml:space="preserve">Con un rápido </w:t>
+      </w:r>
+      <w:proofErr w:type="spellStart"/>
+      <w:r>
+        <w:t>fade</w:t>
+      </w:r>
+      <w:proofErr w:type="spellEnd"/>
+      <w:r>
+        <w:t xml:space="preserve"> </w:t>
+      </w:r>
+      <w:proofErr w:type="spellStart"/>
+      <w:r>
+        <w:t>out</w:t>
+      </w:r>
+      <w:proofErr w:type="spellEnd"/>
+      <w:r>
+        <w:t xml:space="preserve"> en blanco:</w:t>
+      </w:r>
+    </w:p>
+    <w:p>
+      <w:r>
+        <w:t xml:space="preserve">Aquí la cámara cambiará, y adoptará un estilo </w:t>
+      </w:r>
+      <w:proofErr w:type="spellStart"/>
+      <w:r>
+        <w:t>arcade</w:t>
+      </w:r>
+      <w:proofErr w:type="spellEnd"/>
+      <w:r>
+        <w:t xml:space="preserve"> </w:t>
+      </w:r>
+      <w:proofErr w:type="spellStart"/>
+      <w:r>
+        <w:t>beat’em</w:t>
+      </w:r>
+      <w:proofErr w:type="spellEnd"/>
+      <w:r>
+        <w:t xml:space="preserve"> up de los 80, donde </w:t>
+      </w:r>
+      <w:proofErr w:type="spellStart"/>
+      <w:r>
+        <w:t>Kieron</w:t>
+      </w:r>
+      <w:proofErr w:type="spellEnd"/>
+      <w:r>
+        <w:t xml:space="preserve"> en forma humana verá llegar volando un murciélago, que aterrizará y se transformará en vampiro</w:t>
+      </w:r>
+    </w:p>
+    <w:p>
+      <w:r>
+        <w:t>Vampiro: Gabriel y Gerald no habían mencionado nada de la comida a domicilio</w:t>
+      </w:r>
+    </w:p>
+    <w:p>
+      <w:proofErr w:type="spellStart"/>
+      <w:r>
+        <w:t>Kieron</w:t>
+      </w:r>
+      <w:proofErr w:type="spellEnd"/>
+      <w:r>
+        <w:t xml:space="preserve"> se transforma y comienza el </w:t>
+      </w:r>
+      <w:proofErr w:type="spellStart"/>
+      <w:r>
+        <w:t>minijuego</w:t>
+      </w:r>
+      <w:proofErr w:type="spellEnd"/>
+      <w:r>
+        <w:t xml:space="preserve"> de pelea. Con una barra de vida cada uno, el jugador deberá reducir la del rival mediante dos botones de ataque.</w:t>
+      </w:r>
+    </w:p>
+    <w:p>
+      <w:r>
+        <w:t>Cuando el jugador haya derrotado al vampiro</w:t>
+      </w:r>
+      <w:r>
+        <w:t xml:space="preserve">, este se deshará (los </w:t>
+      </w:r>
+      <w:proofErr w:type="spellStart"/>
+      <w:r>
+        <w:t>sprites</w:t>
+      </w:r>
+      <w:proofErr w:type="spellEnd"/>
+      <w:r>
+        <w:t xml:space="preserve"> ya están hechos)</w:t>
+      </w:r>
+      <w:r>
+        <w:t xml:space="preserve">, </w:t>
+      </w:r>
+      <w:proofErr w:type="spellStart"/>
+      <w:r>
+        <w:t>Kieron</w:t>
+      </w:r>
+      <w:proofErr w:type="spellEnd"/>
+      <w:r>
+        <w:t xml:space="preserve"> se </w:t>
+      </w:r>
+      <w:proofErr w:type="spellStart"/>
+      <w:r>
+        <w:t>destransformará</w:t>
+      </w:r>
+      <w:proofErr w:type="spellEnd"/>
+      <w:r>
+        <w:t xml:space="preserve"> y la cámara volverá a la usual.</w:t>
+      </w:r>
+    </w:p>
+    <w:p>
+      <w:r>
+        <w:t xml:space="preserve">El jugador entonces será libre de </w:t>
+      </w:r>
+      <w:r>
+        <w:t>explorar</w:t>
+      </w:r>
+      <w:r>
+        <w:t xml:space="preserve"> </w:t>
+      </w:r>
+      <w:r>
+        <w:t>la habitación, pero en cuanto interaccione  con las cajas se detendrá la acción de nuevo</w:t>
+      </w:r>
+    </w:p>
+    <w:p>
+      <w:r>
+        <w:t xml:space="preserve">Voz: Vaya </w:t>
+      </w:r>
+      <w:proofErr w:type="spellStart"/>
+      <w:r>
+        <w:t>vaya</w:t>
+      </w:r>
+      <w:proofErr w:type="spellEnd"/>
+      <w:r>
+        <w:t xml:space="preserve">… raro me parecía que </w:t>
+      </w:r>
+      <w:proofErr w:type="spellStart"/>
+      <w:r>
+        <w:t>Vincent</w:t>
+      </w:r>
+      <w:proofErr w:type="spellEnd"/>
+      <w:r>
+        <w:t xml:space="preserve"> no contestase al móvil</w:t>
+      </w:r>
+    </w:p>
+    <w:p>
+      <w:r>
+        <w:t>Voz2: Y resulta que tenemos a un cachorro en la cueva…</w:t>
+      </w:r>
+    </w:p>
+    <w:p>
+      <w:r>
+        <w:t>Voz: ¿Peter pan buscando a campanilla?</w:t>
+      </w:r>
+    </w:p>
+    <w:p>
+      <w:proofErr w:type="spellStart"/>
+      <w:r>
+        <w:t>Kieron</w:t>
+      </w:r>
+      <w:proofErr w:type="spellEnd"/>
+      <w:r>
+        <w:t>: MOSTRAOS</w:t>
+      </w:r>
+      <w:proofErr w:type="gramStart"/>
+      <w:r>
+        <w:t>!</w:t>
+      </w:r>
+      <w:proofErr w:type="gramEnd"/>
+    </w:p>
+    <w:p/>
+    <w:p>
+      <w:r>
+        <w:t>De la parte inferior de la pantalla, la que el jugador no puede ver por la cámara, subirán los dos vampiros que vimos en el bar, Gerald y Gabriel</w:t>
+      </w:r>
+    </w:p>
+    <w:p>
+      <w:r>
+        <w:t>Gerald: Supimos que había algo raro en ti nada más entraste al bar</w:t>
+      </w:r>
+    </w:p>
+    <w:p>
+      <w:r>
+        <w:t>Gabriel: Olías a perro mojado… igual que el otro</w:t>
+      </w:r>
+    </w:p>
+    <w:p>
+      <w:r>
+        <w:t>Gerald: Si… pero el otro al menos tuvo los suficientes dedos de frente como para no meterse en problemas…</w:t>
+      </w:r>
+    </w:p>
+    <w:p>
+      <w:r>
+        <w:t>Gabriel: ¿Sabes quiénes somos… chico?</w:t>
+      </w:r>
+    </w:p>
+    <w:p>
+      <w:proofErr w:type="spellStart"/>
+      <w:r>
+        <w:t>Kieron</w:t>
+      </w:r>
+      <w:proofErr w:type="spellEnd"/>
+      <w:r>
+        <w:t xml:space="preserve">: Enemigos de </w:t>
+      </w:r>
+      <w:proofErr w:type="spellStart"/>
+      <w:r>
+        <w:t>Gaia</w:t>
+      </w:r>
+      <w:proofErr w:type="spellEnd"/>
+      <w:r>
+        <w:t xml:space="preserve">, no </w:t>
+      </w:r>
+      <w:proofErr w:type="spellStart"/>
+      <w:r>
+        <w:t>necesitos</w:t>
+      </w:r>
+      <w:proofErr w:type="spellEnd"/>
+      <w:r>
+        <w:t xml:space="preserve"> saber más</w:t>
+      </w:r>
+      <w:proofErr w:type="gramStart"/>
+      <w:r>
+        <w:t>!</w:t>
+      </w:r>
+      <w:proofErr w:type="gramEnd"/>
+    </w:p>
+    <w:p>
+      <w:r>
+        <w:lastRenderedPageBreak/>
+        <w:t>Gerald: JAJAJAJA</w:t>
+      </w:r>
+    </w:p>
+    <w:p>
+      <w:r>
+        <w:t>Gabriel: Has venido por lo que tienes detrás, verdad</w:t>
+      </w:r>
+      <w:proofErr w:type="gramStart"/>
+      <w:r>
+        <w:t>?</w:t>
+      </w:r>
+      <w:proofErr w:type="gramEnd"/>
+      <w:r>
+        <w:t xml:space="preserve"> Quieres llevarte a tus amiguitas…</w:t>
+      </w:r>
+    </w:p>
+    <w:p>
+      <w:r>
+        <w:t xml:space="preserve">Gerald: ¿No te estás preguntando ahora mismo como unos simples vampiros han conseguido meter en CAJAS a las casi </w:t>
+      </w:r>
+      <w:proofErr w:type="gramStart"/>
+      <w:r>
+        <w:t>todo</w:t>
+      </w:r>
+      <w:proofErr w:type="gramEnd"/>
+      <w:r>
+        <w:t xml:space="preserve"> poderosas hadas?</w:t>
+      </w:r>
+    </w:p>
+    <w:p>
+      <w:proofErr w:type="spellStart"/>
+      <w:r>
+        <w:t>Kieron</w:t>
+      </w:r>
+      <w:proofErr w:type="spellEnd"/>
+      <w:r>
+        <w:t>: Quien… os ayuda, monstruos</w:t>
+      </w:r>
+      <w:proofErr w:type="gramStart"/>
+      <w:r>
+        <w:t>?</w:t>
+      </w:r>
+      <w:proofErr w:type="gramEnd"/>
+      <w:r>
+        <w:t>!</w:t>
+      </w:r>
+    </w:p>
+    <w:p>
+      <w:r>
+        <w:t>Gerald y Gabriel: JAJAJAJA</w:t>
+      </w:r>
+    </w:p>
+    <w:p>
+      <w:r>
+        <w:br/>
+        <w:t xml:space="preserve">En este momento, un fuerte flashazo en blanco ilumina la pantalla, cuando vuelva la visión, estaremos de nuevo en perspectiva Street </w:t>
+      </w:r>
+      <w:proofErr w:type="spellStart"/>
+      <w:r>
+        <w:t>fighter</w:t>
+      </w:r>
+      <w:proofErr w:type="spellEnd"/>
+    </w:p>
+    <w:p>
+      <w:proofErr w:type="spellStart"/>
+      <w:r>
+        <w:t>Kieron</w:t>
+      </w:r>
+      <w:proofErr w:type="spellEnd"/>
+      <w:r>
+        <w:t xml:space="preserve"> </w:t>
+      </w:r>
+      <w:proofErr w:type="spellStart"/>
+      <w:r>
+        <w:t>destransformado</w:t>
+      </w:r>
+      <w:proofErr w:type="spellEnd"/>
+      <w:r>
+        <w:t xml:space="preserve"> tendrá enfrente a esto: </w:t>
+      </w:r>
+      <w:hyperlink r:id="rId5" w:history="1">
+        <w:r>
+          <w:rPr>
+            <w:rStyle w:val="Hipervnculo"/>
+          </w:rPr>
+          <w:t>http://spritedatabase.net/files/arcade/646/Sprite/ShadowNMarionette.gif</w:t>
+        </w:r>
+      </w:hyperlink>
+    </w:p>
+    <w:p>
+      <w:r>
+        <w:t>Y dirá</w:t>
+      </w:r>
+    </w:p>
+    <w:p>
+      <w:proofErr w:type="spellStart"/>
+      <w:r>
+        <w:t>Kieron</w:t>
+      </w:r>
+      <w:proofErr w:type="spellEnd"/>
+      <w:r>
+        <w:t>: Es… un espíritu</w:t>
+      </w:r>
+      <w:proofErr w:type="gramStart"/>
+      <w:r>
+        <w:t>?</w:t>
+      </w:r>
+      <w:proofErr w:type="gramEnd"/>
+      <w:r>
+        <w:t>! Habéis corrompido un espíritu</w:t>
+      </w:r>
+      <w:proofErr w:type="gramStart"/>
+      <w:r>
+        <w:t>?</w:t>
+      </w:r>
+      <w:proofErr w:type="gramEnd"/>
+      <w:r>
+        <w:t>!</w:t>
+      </w:r>
+    </w:p>
+    <w:p>
+      <w:r>
+        <w:t>Espíritu oscuro: GRAAAAAAAAAAAAH</w:t>
+      </w:r>
+    </w:p>
+    <w:p>
+      <w:proofErr w:type="spellStart"/>
+      <w:r>
+        <w:t>Kieron</w:t>
+      </w:r>
+      <w:proofErr w:type="spellEnd"/>
+      <w:r>
+        <w:t>: Te sacaré de tu miseria, amigo</w:t>
+      </w:r>
+    </w:p>
+    <w:p/>
+    <w:p>
+      <w:r>
+        <w:t>Ahora el jugador deberá golpear al ser, mientras este no hace nada más que estar quieto recibiendo, tras una cantidad de golpes determinada, el espíritu dirá:</w:t>
+      </w:r>
+    </w:p>
+    <w:p>
+      <w:r>
+        <w:t xml:space="preserve">Espíritu oscuro: </w:t>
+      </w:r>
+      <w:proofErr w:type="spellStart"/>
+      <w:r>
+        <w:t>Gra</w:t>
+      </w:r>
+      <w:proofErr w:type="spellEnd"/>
+      <w:r>
+        <w:t xml:space="preserve">---Gracias </w:t>
+      </w:r>
+      <w:proofErr w:type="spellStart"/>
+      <w:r>
+        <w:t>Fianna</w:t>
+      </w:r>
+      <w:proofErr w:type="spellEnd"/>
+    </w:p>
+    <w:p>
+      <w:r>
+        <w:t>La cámara volverá a su perspectiva normal</w:t>
+      </w:r>
+      <w:r>
+        <w:t xml:space="preserve"> y </w:t>
+      </w:r>
+      <w:proofErr w:type="spellStart"/>
+      <w:r>
+        <w:t>Kieron</w:t>
+      </w:r>
+      <w:proofErr w:type="spellEnd"/>
+      <w:r>
+        <w:t xml:space="preserve"> aparecerá completamente transformado</w:t>
+      </w:r>
+    </w:p>
+    <w:p>
+      <w:r>
+        <w:t>Gabriel: Imposible… se ha… dejado matar</w:t>
+      </w:r>
+      <w:proofErr w:type="gramStart"/>
+      <w:r>
+        <w:t>?</w:t>
+      </w:r>
+      <w:proofErr w:type="gramEnd"/>
+    </w:p>
+    <w:p>
+      <w:r>
+        <w:t>Gerald: Mierda</w:t>
+      </w:r>
+    </w:p>
+    <w:p>
+      <w:proofErr w:type="spellStart"/>
+      <w:r>
+        <w:t>Kieron</w:t>
+      </w:r>
+      <w:proofErr w:type="spellEnd"/>
+      <w:r>
+        <w:t>: PAGAREIS POR ESTO</w:t>
+      </w:r>
+    </w:p>
+    <w:p>
+      <w:r>
+        <w:t>Gerald: Y una mierda</w:t>
+      </w:r>
+      <w:proofErr w:type="gramStart"/>
+      <w:r>
+        <w:t>!</w:t>
+      </w:r>
+      <w:proofErr w:type="gramEnd"/>
+    </w:p>
+    <w:p>
+      <w:r>
+        <w:t>Ambos vampiros se transformarán en murciélago y volarán fuera de la cámara.</w:t>
+      </w:r>
+    </w:p>
+    <w:p>
+      <w:proofErr w:type="spellStart"/>
+      <w:r>
+        <w:t>Kieron</w:t>
+      </w:r>
+      <w:proofErr w:type="spellEnd"/>
+      <w:r>
+        <w:t xml:space="preserve"> se </w:t>
+      </w:r>
+      <w:proofErr w:type="spellStart"/>
+      <w:r>
+        <w:t>destransformará</w:t>
+      </w:r>
+      <w:proofErr w:type="spellEnd"/>
+    </w:p>
+    <w:p>
+      <w:proofErr w:type="spellStart"/>
+      <w:r>
+        <w:t>Kieron</w:t>
+      </w:r>
+      <w:proofErr w:type="spellEnd"/>
+      <w:r>
+        <w:t xml:space="preserve">: </w:t>
+      </w:r>
+      <w:proofErr w:type="spellStart"/>
+      <w:r>
+        <w:t>Ugh</w:t>
+      </w:r>
+      <w:proofErr w:type="spellEnd"/>
+      <w:r>
+        <w:t>… joder… saquemos esto de aquí...</w:t>
+      </w:r>
+    </w:p>
+    <w:p>
+      <w:proofErr w:type="spellStart"/>
+      <w:r>
+        <w:t>Kieron</w:t>
+      </w:r>
+      <w:proofErr w:type="spellEnd"/>
+      <w:r>
+        <w:t xml:space="preserve"> se acerca a las cajas lentamente, y mientras lo hace, </w:t>
+      </w:r>
+      <w:proofErr w:type="spellStart"/>
+      <w:r>
+        <w:t>fade</w:t>
+      </w:r>
+      <w:proofErr w:type="spellEnd"/>
+      <w:r>
+        <w:t xml:space="preserve"> </w:t>
+      </w:r>
+      <w:proofErr w:type="spellStart"/>
+      <w:r>
+        <w:t>out</w:t>
+      </w:r>
+      <w:proofErr w:type="spellEnd"/>
+      <w:r>
+        <w:t xml:space="preserve"> en negro.</w:t>
+      </w:r>
+    </w:p>
+    <w:p/>
+    <w:p>
+      <w:r>
+        <w:t xml:space="preserve">Cuando la escena vuelve, </w:t>
+      </w:r>
+      <w:proofErr w:type="spellStart"/>
+      <w:r>
+        <w:t>Kieron</w:t>
+      </w:r>
+      <w:proofErr w:type="spellEnd"/>
+      <w:r>
+        <w:t xml:space="preserve"> está </w:t>
+      </w:r>
+      <w:proofErr w:type="spellStart"/>
+      <w:r>
+        <w:t>destransformado</w:t>
+      </w:r>
+      <w:proofErr w:type="spellEnd"/>
+      <w:r>
+        <w:t xml:space="preserve"> en el tótem donde habló con su padre en el capítulo 1, mirando al tótem.</w:t>
+      </w:r>
+    </w:p>
+    <w:p>
+      <w:r>
+        <w:t>Por el sur de la pantalla aparece su padre andando.</w:t>
+      </w:r>
+    </w:p>
+    <w:p>
+      <w:r>
+        <w:t xml:space="preserve">Padre: </w:t>
+      </w:r>
+      <w:proofErr w:type="spellStart"/>
+      <w:r>
+        <w:t>Kieron</w:t>
+      </w:r>
+      <w:proofErr w:type="spellEnd"/>
+      <w:r>
+        <w:t>, buen trabajo hijo. Toda la umbra lo ha notado, las hadas han vuelto.</w:t>
+      </w:r>
+    </w:p>
+    <w:p>
+      <w:proofErr w:type="spellStart"/>
+      <w:r>
+        <w:lastRenderedPageBreak/>
+        <w:t>Kieron</w:t>
+      </w:r>
+      <w:proofErr w:type="spellEnd"/>
+      <w:r>
+        <w:t>: Si… pero aún no sabemos que querían esos vampiros… ¿por qué meterse con alguien que es capaz de acabar con todos ellos? Y cómo consiguieron corromper a un espíritu</w:t>
+      </w:r>
+      <w:proofErr w:type="gramStart"/>
+      <w:r>
+        <w:t>?</w:t>
+      </w:r>
+      <w:proofErr w:type="gramEnd"/>
+    </w:p>
+    <w:p>
+      <w:r>
+        <w:t>Esto aún no ha terminado, Padre.</w:t>
+      </w:r>
+    </w:p>
+    <w:p>
+      <w:r>
+        <w:t>Padre: Si… tienes razón… y seguramente sientas que es tu misión darle respuesta a esas preguntas… no te detendré. Desde que me fui, has crecido mucho, y te has convertido en alguien capaz de librar sus propias batallas.</w:t>
+      </w:r>
+    </w:p>
+    <w:p>
+      <w:r>
+        <w:t>Pero de momento… que te parece si hoy cenamos en casa todos… como una familia</w:t>
+      </w:r>
+      <w:proofErr w:type="gramStart"/>
+      <w:r>
+        <w:t>?</w:t>
+      </w:r>
+      <w:proofErr w:type="gramEnd"/>
+    </w:p>
+    <w:p>
+      <w:proofErr w:type="spellStart"/>
+      <w:r>
+        <w:t>Kieron</w:t>
+      </w:r>
+      <w:proofErr w:type="spellEnd"/>
+      <w:r>
+        <w:t>: Claro</w:t>
+      </w:r>
+      <w:proofErr w:type="gramStart"/>
+      <w:r>
+        <w:t>!</w:t>
+      </w:r>
+      <w:proofErr w:type="gramEnd"/>
+      <w:r>
+        <w:t xml:space="preserve"> Mamá lleva más de 1 año poniendo la mesa para 3, hoy por fin tendrá sentido</w:t>
+      </w:r>
+      <w:proofErr w:type="gramStart"/>
+      <w:r>
+        <w:t>!</w:t>
+      </w:r>
+      <w:proofErr w:type="gramEnd"/>
+    </w:p>
+    <w:p>
+      <w:r>
+        <w:t xml:space="preserve">Padre y </w:t>
+      </w:r>
+      <w:proofErr w:type="spellStart"/>
+      <w:r>
+        <w:t>Kieron</w:t>
+      </w:r>
+      <w:proofErr w:type="spellEnd"/>
+      <w:r>
+        <w:t xml:space="preserve">: </w:t>
+      </w:r>
+      <w:proofErr w:type="spellStart"/>
+      <w:r>
+        <w:t>jajajaja</w:t>
+      </w:r>
+      <w:proofErr w:type="spellEnd"/>
+    </w:p>
+    <w:p>
+      <w:r>
+        <w:t>Fundido en negro.</w:t>
+      </w:r>
+    </w:p>
+    <w:p>
+      <w:r>
+        <w:t>Fin del juego.</w:t>
+      </w:r>
       <w:bookmarkStart w:id="0" w:name="_GoBack"/>
       <w:bookmarkEnd w:id="0"/>
     </w:p>
-    <w:p>
-      <w:r>
-        <w:t xml:space="preserve"> </w:t>
-      </w:r>
-    </w:p>
+    <w:p/>
     <w:sectPr>
       <w:pgSz w:w="11906" w:h="16838"/>
       <w:pgMar w:top="1417" w:right="1701" w:bottom="1417" w:left="1701" w:header="708" w:footer="708" w:gutter="0"/>
@@ -2829,6 +3578,17 @@
       <w:contextualSpacing/>
     </w:pPr>
   </w:style>
+  <w:style w:type="character" w:styleId="Hipervnculo">
+    <w:name w:val="Hyperlink"/>
+    <w:basedOn w:val="Fuentedeprrafopredeter"/>
+    <w:uiPriority w:val="99"/>
+    <w:unhideWhenUsed/>
+    <w:rsid w:val="00794779"/>
+    <w:rPr>
+      <w:color w:val="0563C1" w:themeColor="hyperlink"/>
+      <w:u w:val="single"/>
+    </w:rPr>
+  </w:style>
 </w:styles>
 </file>
 

</xml_diff>